<commit_message>
Login & registeration breaking point added
</commit_message>
<xml_diff>
--- a/Labsheet 05.docx
+++ b/Labsheet 05.docx
@@ -1,6 +1,6 @@
 
 <file path=word/document.xml><?xml version="1.0" encoding="utf-8"?>
-<w:document xmlns:wpc="http://schemas.microsoft.com/office/word/2010/wordprocessingCanvas" xmlns:cx="http://schemas.microsoft.com/office/drawing/2014/chartex" xmlns:cx1="http://schemas.microsoft.com/office/drawing/2015/9/8/chartex" xmlns:cx2="http://schemas.microsoft.com/office/drawing/2015/10/21/chartex" xmlns:cx3="http://schemas.microsoft.com/office/drawing/2016/5/9/chartex" xmlns:cx4="http://schemas.microsoft.com/office/drawing/2016/5/10/chartex" xmlns:cx5="http://schemas.microsoft.com/office/drawing/2016/5/11/chartex" xmlns:cx6="http://schemas.microsoft.com/office/drawing/2016/5/12/chartex" xmlns:cx7="http://schemas.microsoft.com/office/drawing/2016/5/13/chartex" xmlns:cx8="http://schemas.microsoft.com/office/drawing/2016/5/14/chartex" xmlns:mc="http://schemas.openxmlformats.org/markup-compatibility/2006" xmlns:aink="http://schemas.microsoft.com/office/drawing/2016/ink" xmlns:am3d="http://schemas.microsoft.com/office/drawing/2017/model3d" xmlns:o="urn:schemas-microsoft-com:office:office" xmlns:r="http://schemas.openxmlformats.org/officeDocument/2006/relationships" xmlns:m="http://schemas.openxmlformats.org/officeDocument/2006/math" xmlns:v="urn:schemas-microsoft-com:vml" xmlns:wp14="http://schemas.microsoft.com/office/word/2010/wordprocessingDrawing" xmlns:wp="http://schemas.openxmlformats.org/drawingml/2006/wordprocessingDrawing" xmlns:w10="urn:schemas-microsoft-com:office:word" xmlns:w="http://schemas.openxmlformats.org/wordprocessingml/2006/main" xmlns:w14="http://schemas.microsoft.com/office/word/2010/wordml" xmlns:w15="http://schemas.microsoft.com/office/word/2012/wordml" xmlns:w16cex="http://schemas.microsoft.com/office/word/2018/wordml/cex" xmlns:w16cid="http://schemas.microsoft.com/office/word/2016/wordml/cid" xmlns:w16="http://schemas.microsoft.com/office/word/2018/wordml" xmlns:w16sdtdh="http://schemas.microsoft.com/office/word/2020/wordml/sdtdatahash" xmlns:w16se="http://schemas.microsoft.com/office/word/2015/wordml/symex" xmlns:wpg="http://schemas.microsoft.com/office/word/2010/wordprocessingGroup" xmlns:wpi="http://schemas.microsoft.com/office/word/2010/wordprocessingInk" xmlns:wne="http://schemas.microsoft.com/office/word/2006/wordml" xmlns:wps="http://schemas.microsoft.com/office/word/2010/wordprocessingShape" mc:Ignorable="w14 w15 w16se w16cid w16 w16cex w16sdtdh wp14">
+<w:document xmlns:wpc="http://schemas.microsoft.com/office/word/2010/wordprocessingCanvas" xmlns:cx="http://schemas.microsoft.com/office/drawing/2014/chartex" xmlns:mc="http://schemas.openxmlformats.org/markup-compatibility/2006" xmlns:o="urn:schemas-microsoft-com:office:office" xmlns:r="http://schemas.openxmlformats.org/officeDocument/2006/relationships" xmlns:m="http://schemas.openxmlformats.org/officeDocument/2006/math" xmlns:v="urn:schemas-microsoft-com:vml" xmlns:wp14="http://schemas.microsoft.com/office/word/2010/wordprocessingDrawing" xmlns:wp="http://schemas.openxmlformats.org/drawingml/2006/wordprocessingDrawing" xmlns:w10="urn:schemas-microsoft-com:office:word" xmlns:w="http://schemas.openxmlformats.org/wordprocessingml/2006/main" xmlns:w14="http://schemas.microsoft.com/office/word/2010/wordml" xmlns:w15="http://schemas.microsoft.com/office/word/2012/wordml" xmlns:w16se="http://schemas.microsoft.com/office/word/2015/wordml/symex" xmlns:wpg="http://schemas.microsoft.com/office/word/2010/wordprocessingGroup" xmlns:wpi="http://schemas.microsoft.com/office/word/2010/wordprocessingInk" xmlns:wne="http://schemas.microsoft.com/office/word/2006/wordml" xmlns:wps="http://schemas.microsoft.com/office/word/2010/wordprocessingShape" mc:Ignorable="w14 w15 w16se wp14">
   <w:body>
     <w:p>
       <w:pPr>
@@ -10,6 +10,7 @@
       <w:r>
         <w:rPr>
           <w:noProof/>
+          <w:lang w:bidi="ta-LK"/>
         </w:rPr>
         <w:drawing>
           <wp:anchor distT="0" distB="0" distL="114300" distR="114300" simplePos="0" relativeHeight="251658240" behindDoc="0" locked="0" layoutInCell="1" allowOverlap="0" wp14:anchorId="6B236926" wp14:editId="4885D37C">
@@ -123,6 +124,7 @@
       <w:r>
         <w:rPr>
           <w:noProof/>
+          <w:lang w:bidi="ta-LK"/>
         </w:rPr>
         <mc:AlternateContent>
           <mc:Choice Requires="wpg">
@@ -195,7 +197,7 @@
               </wp:inline>
             </w:drawing>
           </mc:Choice>
-          <mc:Fallback xmlns:a="http://schemas.openxmlformats.org/drawingml/2006/main">
+          <mc:Fallback xmlns:a="http://schemas.openxmlformats.org/drawingml/2006/main" xmlns:w16sdtdh="http://schemas.microsoft.com/office/word/2020/wordml/sdtdatahash" xmlns:w16="http://schemas.microsoft.com/office/word/2018/wordml" xmlns:w16cid="http://schemas.microsoft.com/office/word/2016/wordml/cid" xmlns:w16cex="http://schemas.microsoft.com/office/word/2018/wordml/cex" xmlns:am3d="http://schemas.microsoft.com/office/drawing/2017/model3d" xmlns:aink="http://schemas.microsoft.com/office/drawing/2016/ink" xmlns:cx8="http://schemas.microsoft.com/office/drawing/2016/5/14/chartex" xmlns:cx7="http://schemas.microsoft.com/office/drawing/2016/5/13/chartex" xmlns:cx6="http://schemas.microsoft.com/office/drawing/2016/5/12/chartex" xmlns:cx5="http://schemas.microsoft.com/office/drawing/2016/5/11/chartex" xmlns:cx4="http://schemas.microsoft.com/office/drawing/2016/5/10/chartex" xmlns:cx3="http://schemas.microsoft.com/office/drawing/2016/5/9/chartex" xmlns:cx2="http://schemas.microsoft.com/office/drawing/2015/10/21/chartex" xmlns:cx1="http://schemas.microsoft.com/office/drawing/2015/9/8/chartex">
             <w:pict>
               <v:group id="Group 1618" style="width:456pt;height:1pt;mso-position-horizontal-relative:char;mso-position-vertical-relative:line" coordsize="57912,127">
                 <v:shape id="Shape 57" style="position:absolute;width:57912;height:0;left:0;top:0;" coordsize="5791200,0" path="m0,0l5791200,0">
@@ -438,7 +440,6 @@
               </w:rPr>
             </w:pPr>
             <w:proofErr w:type="spellStart"/>
-            <w:proofErr w:type="gramStart"/>
             <w:r>
               <w:rPr>
                 <w:rFonts w:ascii="Times New Roman" w:hAnsi="Times New Roman" w:cs="Times New Roman"/>
@@ -449,7 +450,6 @@
               <w:t>G.Nivethika</w:t>
             </w:r>
             <w:proofErr w:type="spellEnd"/>
-            <w:proofErr w:type="gramEnd"/>
           </w:p>
         </w:tc>
       </w:tr>
@@ -504,20 +504,9 @@
                 <w:sz w:val="24"/>
                 <w:szCs w:val="24"/>
               </w:rPr>
-              <w:t>J.</w:t>
-            </w:r>
-            <w:proofErr w:type="gramStart"/>
-            <w:r>
-              <w:rPr>
-                <w:rFonts w:ascii="Times New Roman" w:hAnsi="Times New Roman" w:cs="Times New Roman"/>
-                <w:bCs/>
-                <w:sz w:val="24"/>
-                <w:szCs w:val="24"/>
-              </w:rPr>
-              <w:t>S.Samaratunga</w:t>
+              <w:t>J.S.Samaratunga</w:t>
             </w:r>
             <w:proofErr w:type="spellEnd"/>
-            <w:proofErr w:type="gramEnd"/>
           </w:p>
         </w:tc>
       </w:tr>
@@ -572,20 +561,9 @@
                 <w:sz w:val="24"/>
                 <w:szCs w:val="24"/>
               </w:rPr>
-              <w:t>W.W.</w:t>
-            </w:r>
-            <w:proofErr w:type="gramStart"/>
-            <w:r>
-              <w:rPr>
-                <w:rFonts w:ascii="Times New Roman" w:hAnsi="Times New Roman" w:cs="Times New Roman"/>
-                <w:bCs/>
-                <w:sz w:val="24"/>
-                <w:szCs w:val="24"/>
-              </w:rPr>
-              <w:t>M.Anjana</w:t>
+              <w:t>W.W.M.Anjana</w:t>
             </w:r>
             <w:proofErr w:type="spellEnd"/>
-            <w:proofErr w:type="gramEnd"/>
           </w:p>
         </w:tc>
       </w:tr>
@@ -640,20 +618,9 @@
                 <w:sz w:val="24"/>
                 <w:szCs w:val="24"/>
               </w:rPr>
-              <w:t>S.</w:t>
-            </w:r>
-            <w:proofErr w:type="gramStart"/>
-            <w:r>
-              <w:rPr>
-                <w:rFonts w:ascii="Times New Roman" w:hAnsi="Times New Roman" w:cs="Times New Roman"/>
-                <w:bCs/>
-                <w:sz w:val="24"/>
-                <w:szCs w:val="24"/>
-              </w:rPr>
-              <w:t>S.Eeswar</w:t>
+              <w:t>S.S.Eeswar</w:t>
             </w:r>
             <w:proofErr w:type="spellEnd"/>
-            <w:proofErr w:type="gramEnd"/>
           </w:p>
         </w:tc>
       </w:tr>
@@ -671,6 +638,7 @@
       <w:r>
         <w:rPr>
           <w:noProof/>
+          <w:lang w:bidi="ta-LK"/>
         </w:rPr>
         <w:drawing>
           <wp:anchor distT="0" distB="0" distL="114300" distR="114300" simplePos="0" relativeHeight="251659264" behindDoc="0" locked="0" layoutInCell="1" allowOverlap="0" wp14:anchorId="0467451D" wp14:editId="08D31AFE">
@@ -717,6 +685,7 @@
       <w:r>
         <w:rPr>
           <w:noProof/>
+          <w:lang w:bidi="ta-LK"/>
         </w:rPr>
         <w:drawing>
           <wp:anchor distT="0" distB="0" distL="114300" distR="114300" simplePos="0" relativeHeight="251660288" behindDoc="0" locked="0" layoutInCell="1" allowOverlap="0" wp14:anchorId="25BF3141" wp14:editId="32D1602F">
@@ -770,6 +739,7 @@
       <w:r>
         <w:rPr>
           <w:noProof/>
+          <w:lang w:bidi="ta-LK"/>
         </w:rPr>
         <w:lastRenderedPageBreak/>
         <w:drawing>
@@ -884,6 +854,7 @@
       <w:r>
         <w:rPr>
           <w:noProof/>
+          <w:lang w:bidi="ta-LK"/>
         </w:rPr>
         <mc:AlternateContent>
           <mc:Choice Requires="wpg">
@@ -956,7 +927,7 @@
               </wp:inline>
             </w:drawing>
           </mc:Choice>
-          <mc:Fallback xmlns:a="http://schemas.openxmlformats.org/drawingml/2006/main">
+          <mc:Fallback xmlns:a="http://schemas.openxmlformats.org/drawingml/2006/main" xmlns:w16sdtdh="http://schemas.microsoft.com/office/word/2020/wordml/sdtdatahash" xmlns:w16="http://schemas.microsoft.com/office/word/2018/wordml" xmlns:w16cid="http://schemas.microsoft.com/office/word/2016/wordml/cid" xmlns:w16cex="http://schemas.microsoft.com/office/word/2018/wordml/cex" xmlns:am3d="http://schemas.microsoft.com/office/drawing/2017/model3d" xmlns:aink="http://schemas.microsoft.com/office/drawing/2016/ink" xmlns:cx8="http://schemas.microsoft.com/office/drawing/2016/5/14/chartex" xmlns:cx7="http://schemas.microsoft.com/office/drawing/2016/5/13/chartex" xmlns:cx6="http://schemas.microsoft.com/office/drawing/2016/5/12/chartex" xmlns:cx5="http://schemas.microsoft.com/office/drawing/2016/5/11/chartex" xmlns:cx4="http://schemas.microsoft.com/office/drawing/2016/5/10/chartex" xmlns:cx3="http://schemas.microsoft.com/office/drawing/2016/5/9/chartex" xmlns:cx2="http://schemas.microsoft.com/office/drawing/2015/10/21/chartex" xmlns:cx1="http://schemas.microsoft.com/office/drawing/2015/9/8/chartex">
             <w:pict>
               <v:group id="Group 1932" style="width:456pt;height:1pt;mso-position-horizontal-relative:char;mso-position-vertical-relative:line" coordsize="57912,127">
                 <v:shape id="Shape 199" style="position:absolute;width:57912;height:0;left:0;top:0;" coordsize="5791200,0" path="m0,0l5791200,0">
@@ -979,6 +950,7 @@
       <w:r>
         <w:rPr>
           <w:noProof/>
+          <w:lang w:bidi="ta-LK"/>
         </w:rPr>
         <w:drawing>
           <wp:anchor distT="0" distB="0" distL="114300" distR="114300" simplePos="0" relativeHeight="251662336" behindDoc="0" locked="0" layoutInCell="1" allowOverlap="0" wp14:anchorId="4B111E99" wp14:editId="6ACFB8A8">
@@ -1356,6 +1328,7 @@
             <w:r>
               <w:rPr>
                 <w:noProof/>
+                <w:lang w:bidi="ta-LK"/>
               </w:rPr>
               <w:drawing>
                 <wp:inline distT="0" distB="0" distL="0" distR="0" wp14:anchorId="44BA54CD" wp14:editId="13982C87">
@@ -1433,6 +1406,7 @@
             <w:r>
               <w:rPr>
                 <w:noProof/>
+                <w:lang w:bidi="ta-LK"/>
               </w:rPr>
               <w:drawing>
                 <wp:inline distT="0" distB="0" distL="0" distR="0" wp14:anchorId="4D979F08" wp14:editId="7526F713">
@@ -1507,6 +1481,7 @@
             <w:r>
               <w:rPr>
                 <w:noProof/>
+                <w:lang w:bidi="ta-LK"/>
               </w:rPr>
               <w:drawing>
                 <wp:inline distT="0" distB="0" distL="0" distR="0" wp14:anchorId="6354DA38" wp14:editId="20B1E274">
@@ -1568,6 +1543,7 @@
             <w:r>
               <w:rPr>
                 <w:noProof/>
+                <w:lang w:bidi="ta-LK"/>
               </w:rPr>
               <w:drawing>
                 <wp:inline distT="0" distB="0" distL="0" distR="0" wp14:anchorId="6DF025FB" wp14:editId="71E4D0B0">
@@ -1886,106 +1862,7 @@
                 <w:sz w:val="21"/>
                 <w:szCs w:val="21"/>
               </w:rPr>
-              <w:t xml:space="preserve">here is no buy now button on the product page so if </w:t>
-            </w:r>
-            <w:r>
-              <w:rPr>
-                <w:rFonts w:ascii="Arial" w:eastAsia="Times New Roman" w:hAnsi="Arial" w:cs="Arial"/>
-                <w:color w:val="auto"/>
-                <w:sz w:val="21"/>
-                <w:szCs w:val="21"/>
-              </w:rPr>
-              <w:t>the user</w:t>
-            </w:r>
-            <w:r>
-              <w:rPr>
-                <w:rFonts w:ascii="Arial" w:eastAsia="Times New Roman" w:hAnsi="Arial" w:cs="Arial"/>
-                <w:color w:val="auto"/>
-                <w:sz w:val="21"/>
-                <w:szCs w:val="21"/>
-              </w:rPr>
-              <w:t xml:space="preserve"> want</w:t>
-            </w:r>
-            <w:r>
-              <w:rPr>
-                <w:rFonts w:ascii="Arial" w:eastAsia="Times New Roman" w:hAnsi="Arial" w:cs="Arial"/>
-                <w:color w:val="auto"/>
-                <w:sz w:val="21"/>
-                <w:szCs w:val="21"/>
-              </w:rPr>
-              <w:t>s</w:t>
-            </w:r>
-            <w:r>
-              <w:rPr>
-                <w:rFonts w:ascii="Arial" w:eastAsia="Times New Roman" w:hAnsi="Arial" w:cs="Arial"/>
-                <w:color w:val="auto"/>
-                <w:sz w:val="21"/>
-                <w:szCs w:val="21"/>
-              </w:rPr>
-              <w:t xml:space="preserve"> to buy one </w:t>
-            </w:r>
-            <w:r>
-              <w:rPr>
-                <w:rFonts w:ascii="Arial" w:eastAsia="Times New Roman" w:hAnsi="Arial" w:cs="Arial"/>
-                <w:color w:val="auto"/>
-                <w:sz w:val="21"/>
-                <w:szCs w:val="21"/>
-              </w:rPr>
-              <w:t>item,</w:t>
-            </w:r>
-            <w:r>
-              <w:rPr>
-                <w:rFonts w:ascii="Arial" w:eastAsia="Times New Roman" w:hAnsi="Arial" w:cs="Arial"/>
-                <w:color w:val="auto"/>
-                <w:sz w:val="21"/>
-                <w:szCs w:val="21"/>
-              </w:rPr>
-              <w:t xml:space="preserve"> </w:t>
-            </w:r>
-            <w:r>
-              <w:rPr>
-                <w:rFonts w:ascii="Arial" w:eastAsia="Times New Roman" w:hAnsi="Arial" w:cs="Arial"/>
-                <w:color w:val="auto"/>
-                <w:sz w:val="21"/>
-                <w:szCs w:val="21"/>
-              </w:rPr>
-              <w:t>they</w:t>
-            </w:r>
-            <w:r>
-              <w:rPr>
-                <w:rFonts w:ascii="Arial" w:eastAsia="Times New Roman" w:hAnsi="Arial" w:cs="Arial"/>
-                <w:color w:val="auto"/>
-                <w:sz w:val="21"/>
-                <w:szCs w:val="21"/>
-              </w:rPr>
-              <w:t xml:space="preserve"> </w:t>
-            </w:r>
-            <w:r>
-              <w:rPr>
-                <w:rFonts w:ascii="Arial" w:eastAsia="Times New Roman" w:hAnsi="Arial" w:cs="Arial"/>
-                <w:color w:val="auto"/>
-                <w:sz w:val="21"/>
-                <w:szCs w:val="21"/>
-              </w:rPr>
-              <w:t>must</w:t>
-            </w:r>
-            <w:r>
-              <w:rPr>
-                <w:rFonts w:ascii="Arial" w:eastAsia="Times New Roman" w:hAnsi="Arial" w:cs="Arial"/>
-                <w:color w:val="auto"/>
-                <w:sz w:val="21"/>
-                <w:szCs w:val="21"/>
-              </w:rPr>
-              <w:t xml:space="preserve"> add it to the cart and proceed with the further process. </w:t>
-            </w:r>
-            <w:r>
-              <w:rPr>
-                <w:rFonts w:ascii="Arial" w:eastAsia="Times New Roman" w:hAnsi="Arial" w:cs="Arial"/>
-                <w:color w:val="auto"/>
-                <w:sz w:val="21"/>
-                <w:szCs w:val="21"/>
-              </w:rPr>
-              <w:t>So, a simple process can be a long process without a buy now button.</w:t>
+              <w:t>here is no buy now button on the product page so if the user wants to buy one item, they must add it to the cart and proceed with the further process. So, a simple process can be a long process without a buy now button.</w:t>
             </w:r>
           </w:p>
           <w:p>
@@ -2208,6 +2085,7 @@
             <w:r>
               <w:rPr>
                 <w:noProof/>
+                <w:lang w:bidi="ta-LK"/>
               </w:rPr>
               <w:drawing>
                 <wp:anchor distT="0" distB="0" distL="114300" distR="114300" simplePos="0" relativeHeight="251663360" behindDoc="0" locked="0" layoutInCell="1" allowOverlap="1" wp14:anchorId="13419512" wp14:editId="3A478970">
@@ -2290,7 +2168,7 @@
     <w:tbl>
       <w:tblPr>
         <w:tblStyle w:val="TableGrid"/>
-        <w:tblW w:w="13548" w:type="dxa"/>
+        <w:tblW w:w="13822" w:type="dxa"/>
         <w:tblInd w:w="5" w:type="dxa"/>
         <w:tblCellMar>
           <w:top w:w="12" w:type="dxa"/>
@@ -2300,17 +2178,17 @@
         <w:tblLook w:val="04A0" w:firstRow="1" w:lastRow="0" w:firstColumn="1" w:lastColumn="0" w:noHBand="0" w:noVBand="1"/>
       </w:tblPr>
       <w:tblGrid>
-        <w:gridCol w:w="3769"/>
-        <w:gridCol w:w="5832"/>
-        <w:gridCol w:w="3947"/>
+        <w:gridCol w:w="3717"/>
+        <w:gridCol w:w="5820"/>
+        <w:gridCol w:w="4285"/>
       </w:tblGrid>
       <w:tr>
         <w:trPr>
-          <w:trHeight w:val="917"/>
+          <w:trHeight w:val="963"/>
         </w:trPr>
         <w:tc>
           <w:tcPr>
-            <w:tcW w:w="3769" w:type="dxa"/>
+            <w:tcW w:w="3845" w:type="dxa"/>
             <w:tcBorders>
               <w:top w:val="single" w:sz="4" w:space="0" w:color="000000"/>
               <w:left w:val="single" w:sz="4" w:space="0" w:color="000000"/>
@@ -2320,19 +2198,38 @@
           </w:tcPr>
           <w:p/>
           <w:p>
-            <w:r>
-              <w:rPr>
-                <w:rFonts w:ascii="Arial" w:eastAsia="Arial" w:hAnsi="Arial" w:cs="Arial"/>
-                <w:i/>
-                <w:sz w:val="20"/>
-              </w:rPr>
-              <w:t xml:space="preserve">&lt;&lt;Member 01&gt;&gt; </w:t>
-            </w:r>
-          </w:p>
-        </w:tc>
-        <w:tc>
-          <w:tcPr>
-            <w:tcW w:w="5832" w:type="dxa"/>
+            <w:pPr>
+              <w:rPr>
+                <w:b/>
+                <w:bCs/>
+                <w:iCs/>
+              </w:rPr>
+            </w:pPr>
+            <w:r>
+              <w:rPr>
+                <w:rFonts w:ascii="Arial" w:eastAsia="Arial" w:hAnsi="Arial" w:cs="Arial"/>
+                <w:b/>
+                <w:bCs/>
+                <w:iCs/>
+                <w:sz w:val="20"/>
+              </w:rPr>
+              <w:t>IT19176802</w:t>
+            </w:r>
+            <w:r>
+              <w:rPr>
+                <w:rFonts w:ascii="Arial" w:eastAsia="Arial" w:hAnsi="Arial" w:cs="Arial"/>
+                <w:b/>
+                <w:bCs/>
+                <w:iCs/>
+                <w:sz w:val="20"/>
+              </w:rPr>
+              <w:t xml:space="preserve"> </w:t>
+            </w:r>
+          </w:p>
+        </w:tc>
+        <w:tc>
+          <w:tcPr>
+            <w:tcW w:w="5950" w:type="dxa"/>
             <w:tcBorders>
               <w:top w:val="single" w:sz="4" w:space="0" w:color="000000"/>
               <w:left w:val="single" w:sz="4" w:space="0" w:color="000000"/>
@@ -2369,7 +2266,7 @@
         </w:tc>
         <w:tc>
           <w:tcPr>
-            <w:tcW w:w="3947" w:type="dxa"/>
+            <w:tcW w:w="4027" w:type="dxa"/>
             <w:tcBorders>
               <w:top w:val="single" w:sz="4" w:space="0" w:color="000000"/>
               <w:left w:val="single" w:sz="4" w:space="0" w:color="000000"/>
@@ -2407,11 +2304,11 @@
       </w:tr>
       <w:tr>
         <w:trPr>
-          <w:trHeight w:val="1601"/>
+          <w:trHeight w:val="1681"/>
         </w:trPr>
         <w:tc>
           <w:tcPr>
-            <w:tcW w:w="3769" w:type="dxa"/>
+            <w:tcW w:w="3845" w:type="dxa"/>
             <w:tcBorders>
               <w:top w:val="single" w:sz="4" w:space="0" w:color="000000"/>
               <w:left w:val="single" w:sz="4" w:space="0" w:color="000000"/>
@@ -2462,7 +2359,7 @@
         </w:tc>
         <w:tc>
           <w:tcPr>
-            <w:tcW w:w="5832" w:type="dxa"/>
+            <w:tcW w:w="5950" w:type="dxa"/>
             <w:tcBorders>
               <w:top w:val="single" w:sz="4" w:space="0" w:color="000000"/>
               <w:left w:val="single" w:sz="4" w:space="0" w:color="000000"/>
@@ -2471,19 +2368,32 @@
             </w:tcBorders>
           </w:tcPr>
           <w:p>
-            <w:r>
-              <w:rPr>
-                <w:rFonts w:ascii="Arial" w:eastAsia="Arial" w:hAnsi="Arial" w:cs="Arial"/>
-                <w:i/>
-                <w:sz w:val="20"/>
-              </w:rPr>
-              <w:t xml:space="preserve"> </w:t>
-            </w:r>
-          </w:p>
-        </w:tc>
-        <w:tc>
-          <w:tcPr>
-            <w:tcW w:w="3947" w:type="dxa"/>
+            <w:pPr>
+              <w:rPr>
+                <w:iCs/>
+              </w:rPr>
+            </w:pPr>
+            <w:r>
+              <w:rPr>
+                <w:rFonts w:ascii="Arial" w:eastAsia="Arial" w:hAnsi="Arial" w:cs="Arial"/>
+                <w:i/>
+                <w:sz w:val="20"/>
+              </w:rPr>
+              <w:t xml:space="preserve"> </w:t>
+            </w:r>
+            <w:r>
+              <w:rPr>
+                <w:rFonts w:ascii="Arial" w:eastAsia="Arial" w:hAnsi="Arial" w:cs="Arial"/>
+                <w:iCs/>
+                <w:sz w:val="20"/>
+              </w:rPr>
+              <w:t>When user register to the system email validation should show in interface. Like when a user enter his email address without the @ symbol it should show an error message while typing the email</w:t>
+            </w:r>
+          </w:p>
+        </w:tc>
+        <w:tc>
+          <w:tcPr>
+            <w:tcW w:w="4027" w:type="dxa"/>
             <w:tcBorders>
               <w:top w:val="single" w:sz="4" w:space="0" w:color="000000"/>
               <w:left w:val="single" w:sz="4" w:space="0" w:color="000000"/>
@@ -2492,24 +2402,93 @@
             </w:tcBorders>
           </w:tcPr>
           <w:p>
-            <w:r>
-              <w:rPr>
-                <w:rFonts w:ascii="Arial" w:eastAsia="Arial" w:hAnsi="Arial" w:cs="Arial"/>
-                <w:i/>
-                <w:sz w:val="20"/>
-              </w:rPr>
-              <w:t xml:space="preserve"> </w:t>
+            <w:pPr>
+              <w:rPr>
+                <w:iCs/>
+              </w:rPr>
+            </w:pPr>
+            <w:r>
+              <w:rPr>
+                <w:rFonts w:ascii="Arial" w:eastAsia="Arial" w:hAnsi="Arial" w:cs="Arial"/>
+                <w:i/>
+                <w:sz w:val="20"/>
+              </w:rPr>
+              <w:t xml:space="preserve"> </w:t>
+            </w:r>
+            <w:r>
+              <w:rPr>
+                <w:rFonts w:ascii="Arial" w:eastAsia="Arial" w:hAnsi="Arial" w:cs="Arial"/>
+                <w:iCs/>
+                <w:sz w:val="20"/>
+              </w:rPr>
+              <w:t xml:space="preserve">When user register to the system </w:t>
+            </w:r>
+            <w:r>
+              <w:rPr>
+                <w:rFonts w:ascii="Arial" w:eastAsia="Arial" w:hAnsi="Arial" w:cs="Arial"/>
+                <w:iCs/>
+                <w:sz w:val="20"/>
+              </w:rPr>
+              <w:t>password,</w:t>
+            </w:r>
+            <w:r>
+              <w:rPr>
+                <w:rFonts w:ascii="Arial" w:eastAsia="Arial" w:hAnsi="Arial" w:cs="Arial"/>
+                <w:iCs/>
+                <w:sz w:val="20"/>
+              </w:rPr>
+              <w:t xml:space="preserve"> </w:t>
+            </w:r>
+            <w:r>
+              <w:rPr>
+                <w:rFonts w:ascii="Arial" w:eastAsia="Arial" w:hAnsi="Arial" w:cs="Arial"/>
+                <w:iCs/>
+                <w:sz w:val="20"/>
+              </w:rPr>
+              <w:t>hint</w:t>
+            </w:r>
+            <w:r>
+              <w:rPr>
+                <w:rFonts w:ascii="Arial" w:eastAsia="Arial" w:hAnsi="Arial" w:cs="Arial"/>
+                <w:iCs/>
+                <w:sz w:val="20"/>
+              </w:rPr>
+              <w:t xml:space="preserve"> should show in interface. Like when a user enter his </w:t>
+            </w:r>
+            <w:r>
+              <w:rPr>
+                <w:rFonts w:ascii="Arial" w:eastAsia="Arial" w:hAnsi="Arial" w:cs="Arial"/>
+                <w:iCs/>
+                <w:sz w:val="20"/>
+              </w:rPr>
+              <w:t>password</w:t>
+            </w:r>
+            <w:r>
+              <w:rPr>
+                <w:rFonts w:ascii="Arial" w:eastAsia="Arial" w:hAnsi="Arial" w:cs="Arial"/>
+                <w:iCs/>
+                <w:sz w:val="20"/>
+              </w:rPr>
+              <w:t xml:space="preserve"> </w:t>
+            </w:r>
+            <w:r>
+              <w:rPr>
+                <w:rFonts w:ascii="Arial" w:eastAsia="Arial" w:hAnsi="Arial" w:cs="Arial"/>
+                <w:iCs/>
+                <w:sz w:val="20"/>
+              </w:rPr>
+              <w:t xml:space="preserve">it must show a sample password contain all the charters, numbers and special characters </w:t>
             </w:r>
           </w:p>
         </w:tc>
       </w:tr>
       <w:tr>
         <w:trPr>
-          <w:trHeight w:val="3387"/>
+          <w:trHeight w:val="3557"/>
         </w:trPr>
         <w:tc>
           <w:tcPr>
-            <w:tcW w:w="3769" w:type="dxa"/>
+            <w:tcW w:w="3845" w:type="dxa"/>
             <w:tcBorders>
               <w:top w:val="single" w:sz="4" w:space="0" w:color="000000"/>
               <w:left w:val="single" w:sz="4" w:space="0" w:color="000000"/>
@@ -2591,7 +2570,7 @@
         </w:tc>
         <w:tc>
           <w:tcPr>
-            <w:tcW w:w="5832" w:type="dxa"/>
+            <w:tcW w:w="5950" w:type="dxa"/>
             <w:tcBorders>
               <w:top w:val="single" w:sz="4" w:space="0" w:color="000000"/>
               <w:left w:val="single" w:sz="4" w:space="0" w:color="000000"/>
@@ -2600,19 +2579,328 @@
             </w:tcBorders>
           </w:tcPr>
           <w:p>
-            <w:r>
-              <w:rPr>
-                <w:rFonts w:ascii="Arial" w:eastAsia="Arial" w:hAnsi="Arial" w:cs="Arial"/>
-                <w:i/>
-                <w:sz w:val="20"/>
-              </w:rPr>
-              <w:t xml:space="preserve"> </w:t>
-            </w:r>
-          </w:p>
-        </w:tc>
-        <w:tc>
-          <w:tcPr>
-            <w:tcW w:w="3947" w:type="dxa"/>
+            <w:pPr>
+              <w:rPr>
+                <w:rFonts w:ascii="Arial" w:eastAsia="Arial" w:hAnsi="Arial" w:cs="Arial"/>
+                <w:i/>
+                <w:sz w:val="20"/>
+              </w:rPr>
+            </w:pPr>
+            <w:r>
+              <w:rPr>
+                <w:noProof/>
+                <w:lang w:bidi="ta-LK"/>
+              </w:rPr>
+              <w:drawing>
+                <wp:anchor distT="0" distB="0" distL="114300" distR="114300" simplePos="0" relativeHeight="251664384" behindDoc="1" locked="0" layoutInCell="1" allowOverlap="1" wp14:anchorId="1684CF07" wp14:editId="57F1A47E">
+                  <wp:simplePos x="0" y="0"/>
+                  <wp:positionH relativeFrom="column">
+                    <wp:posOffset>559435</wp:posOffset>
+                  </wp:positionH>
+                  <wp:positionV relativeFrom="paragraph">
+                    <wp:posOffset>54610</wp:posOffset>
+                  </wp:positionV>
+                  <wp:extent cx="2552700" cy="3703320"/>
+                  <wp:effectExtent l="0" t="0" r="0" b="0"/>
+                  <wp:wrapTight wrapText="bothSides">
+                    <wp:wrapPolygon edited="0">
+                      <wp:start x="0" y="0"/>
+                      <wp:lineTo x="0" y="21444"/>
+                      <wp:lineTo x="21439" y="21444"/>
+                      <wp:lineTo x="21439" y="0"/>
+                      <wp:lineTo x="0" y="0"/>
+                    </wp:wrapPolygon>
+                  </wp:wrapTight>
+                  <wp:docPr id="6" name="Picture 6"/>
+                  <wp:cNvGraphicFramePr>
+                    <a:graphicFrameLocks xmlns:a="http://schemas.openxmlformats.org/drawingml/2006/main" noChangeAspect="1"/>
+                  </wp:cNvGraphicFramePr>
+                  <a:graphic xmlns:a="http://schemas.openxmlformats.org/drawingml/2006/main">
+                    <a:graphicData uri="http://schemas.openxmlformats.org/drawingml/2006/picture">
+                      <pic:pic xmlns:pic="http://schemas.openxmlformats.org/drawingml/2006/picture">
+                        <pic:nvPicPr>
+                          <pic:cNvPr id="6" name="1630243435718.jpg"/>
+                          <pic:cNvPicPr/>
+                        </pic:nvPicPr>
+                        <pic:blipFill rotWithShape="1">
+                          <a:blip r:embed="rId15" cstate="print">
+                            <a:extLst>
+                              <a:ext uri="{28A0092B-C50C-407E-A947-70E740481C1C}">
+                                <a14:useLocalDpi xmlns:a14="http://schemas.microsoft.com/office/drawing/2010/main" val="0"/>
+                              </a:ext>
+                            </a:extLst>
+                          </a:blip>
+                          <a:srcRect t="3191" b="27010"/>
+                          <a:stretch/>
+                        </pic:blipFill>
+                        <pic:spPr bwMode="auto">
+                          <a:xfrm>
+                            <a:off x="0" y="0"/>
+                            <a:ext cx="2552700" cy="3703320"/>
+                          </a:xfrm>
+                          <a:prstGeom prst="rect">
+                            <a:avLst/>
+                          </a:prstGeom>
+                          <a:ln>
+                            <a:noFill/>
+                          </a:ln>
+                          <a:extLst>
+                            <a:ext uri="{53640926-AAD7-44D8-BBD7-CCE9431645EC}">
+                              <a14:shadowObscured xmlns:a14="http://schemas.microsoft.com/office/drawing/2010/main"/>
+                            </a:ext>
+                          </a:extLst>
+                        </pic:spPr>
+                      </pic:pic>
+                    </a:graphicData>
+                  </a:graphic>
+                  <wp14:sizeRelH relativeFrom="margin">
+                    <wp14:pctWidth>0</wp14:pctWidth>
+                  </wp14:sizeRelH>
+                  <wp14:sizeRelV relativeFrom="margin">
+                    <wp14:pctHeight>0</wp14:pctHeight>
+                  </wp14:sizeRelV>
+                </wp:anchor>
+              </w:drawing>
+            </w:r>
+            <w:r>
+              <w:rPr>
+                <w:rFonts w:ascii="Arial" w:eastAsia="Arial" w:hAnsi="Arial" w:cs="Arial"/>
+                <w:i/>
+                <w:sz w:val="20"/>
+              </w:rPr>
+              <w:t xml:space="preserve"> </w:t>
+            </w:r>
+          </w:p>
+          <w:p>
+            <w:pPr>
+              <w:rPr>
+                <w:rFonts w:ascii="Arial" w:eastAsia="Arial" w:hAnsi="Arial" w:cs="Arial"/>
+                <w:i/>
+                <w:sz w:val="20"/>
+              </w:rPr>
+            </w:pPr>
+          </w:p>
+          <w:p>
+            <w:pPr>
+              <w:rPr>
+                <w:rFonts w:ascii="Arial" w:eastAsia="Arial" w:hAnsi="Arial" w:cs="Arial"/>
+                <w:i/>
+                <w:sz w:val="20"/>
+              </w:rPr>
+            </w:pPr>
+          </w:p>
+          <w:p>
+            <w:pPr>
+              <w:rPr>
+                <w:rFonts w:ascii="Arial" w:eastAsia="Arial" w:hAnsi="Arial" w:cs="Arial"/>
+                <w:i/>
+                <w:sz w:val="20"/>
+              </w:rPr>
+            </w:pPr>
+          </w:p>
+          <w:p>
+            <w:pPr>
+              <w:rPr>
+                <w:rFonts w:ascii="Arial" w:eastAsia="Arial" w:hAnsi="Arial" w:cs="Arial"/>
+                <w:i/>
+                <w:sz w:val="20"/>
+              </w:rPr>
+            </w:pPr>
+          </w:p>
+          <w:p>
+            <w:pPr>
+              <w:rPr>
+                <w:rFonts w:ascii="Arial" w:eastAsia="Arial" w:hAnsi="Arial" w:cs="Arial"/>
+                <w:i/>
+                <w:sz w:val="20"/>
+              </w:rPr>
+            </w:pPr>
+          </w:p>
+          <w:p>
+            <w:pPr>
+              <w:rPr>
+                <w:rFonts w:ascii="Arial" w:eastAsia="Arial" w:hAnsi="Arial" w:cs="Arial"/>
+                <w:i/>
+                <w:sz w:val="20"/>
+              </w:rPr>
+            </w:pPr>
+          </w:p>
+          <w:p>
+            <w:pPr>
+              <w:rPr>
+                <w:rFonts w:ascii="Arial" w:eastAsia="Arial" w:hAnsi="Arial" w:cs="Arial"/>
+                <w:i/>
+                <w:sz w:val="20"/>
+              </w:rPr>
+            </w:pPr>
+          </w:p>
+          <w:p>
+            <w:pPr>
+              <w:rPr>
+                <w:rFonts w:ascii="Arial" w:eastAsia="Arial" w:hAnsi="Arial" w:cs="Arial"/>
+                <w:i/>
+                <w:sz w:val="20"/>
+              </w:rPr>
+            </w:pPr>
+          </w:p>
+          <w:p>
+            <w:pPr>
+              <w:rPr>
+                <w:rFonts w:ascii="Arial" w:eastAsia="Arial" w:hAnsi="Arial" w:cs="Arial"/>
+                <w:i/>
+                <w:sz w:val="20"/>
+              </w:rPr>
+            </w:pPr>
+          </w:p>
+          <w:p>
+            <w:pPr>
+              <w:rPr>
+                <w:rFonts w:ascii="Arial" w:eastAsia="Arial" w:hAnsi="Arial" w:cs="Arial"/>
+                <w:i/>
+                <w:sz w:val="20"/>
+              </w:rPr>
+            </w:pPr>
+          </w:p>
+          <w:p>
+            <w:pPr>
+              <w:rPr>
+                <w:rFonts w:ascii="Arial" w:eastAsia="Arial" w:hAnsi="Arial" w:cs="Arial"/>
+                <w:i/>
+                <w:sz w:val="20"/>
+              </w:rPr>
+            </w:pPr>
+          </w:p>
+          <w:p>
+            <w:pPr>
+              <w:rPr>
+                <w:rFonts w:ascii="Arial" w:eastAsia="Arial" w:hAnsi="Arial" w:cs="Arial"/>
+                <w:i/>
+                <w:sz w:val="20"/>
+              </w:rPr>
+            </w:pPr>
+          </w:p>
+          <w:p>
+            <w:pPr>
+              <w:rPr>
+                <w:rFonts w:ascii="Arial" w:eastAsia="Arial" w:hAnsi="Arial" w:cs="Arial"/>
+                <w:i/>
+                <w:sz w:val="20"/>
+              </w:rPr>
+            </w:pPr>
+          </w:p>
+          <w:p>
+            <w:pPr>
+              <w:rPr>
+                <w:rFonts w:ascii="Arial" w:eastAsia="Arial" w:hAnsi="Arial" w:cs="Arial"/>
+                <w:i/>
+                <w:sz w:val="20"/>
+              </w:rPr>
+            </w:pPr>
+          </w:p>
+          <w:p>
+            <w:pPr>
+              <w:rPr>
+                <w:rFonts w:ascii="Arial" w:eastAsia="Arial" w:hAnsi="Arial" w:cs="Arial"/>
+                <w:i/>
+                <w:sz w:val="20"/>
+              </w:rPr>
+            </w:pPr>
+          </w:p>
+          <w:p>
+            <w:pPr>
+              <w:rPr>
+                <w:rFonts w:ascii="Arial" w:eastAsia="Arial" w:hAnsi="Arial" w:cs="Arial"/>
+                <w:i/>
+                <w:sz w:val="20"/>
+              </w:rPr>
+            </w:pPr>
+          </w:p>
+          <w:p>
+            <w:pPr>
+              <w:rPr>
+                <w:rFonts w:ascii="Arial" w:eastAsia="Arial" w:hAnsi="Arial" w:cs="Arial"/>
+                <w:i/>
+                <w:sz w:val="20"/>
+              </w:rPr>
+            </w:pPr>
+          </w:p>
+          <w:p>
+            <w:pPr>
+              <w:rPr>
+                <w:rFonts w:ascii="Arial" w:eastAsia="Arial" w:hAnsi="Arial" w:cs="Arial"/>
+                <w:i/>
+                <w:sz w:val="20"/>
+              </w:rPr>
+            </w:pPr>
+          </w:p>
+          <w:p>
+            <w:pPr>
+              <w:rPr>
+                <w:rFonts w:ascii="Arial" w:eastAsia="Arial" w:hAnsi="Arial" w:cs="Arial"/>
+                <w:i/>
+                <w:sz w:val="20"/>
+              </w:rPr>
+            </w:pPr>
+          </w:p>
+          <w:p>
+            <w:pPr>
+              <w:rPr>
+                <w:rFonts w:ascii="Arial" w:eastAsia="Arial" w:hAnsi="Arial" w:cs="Arial"/>
+                <w:i/>
+                <w:sz w:val="20"/>
+              </w:rPr>
+            </w:pPr>
+          </w:p>
+          <w:p>
+            <w:pPr>
+              <w:rPr>
+                <w:rFonts w:ascii="Arial" w:eastAsia="Arial" w:hAnsi="Arial" w:cs="Arial"/>
+                <w:i/>
+                <w:sz w:val="20"/>
+              </w:rPr>
+            </w:pPr>
+          </w:p>
+          <w:p>
+            <w:pPr>
+              <w:rPr>
+                <w:rFonts w:ascii="Arial" w:eastAsia="Arial" w:hAnsi="Arial" w:cs="Arial"/>
+                <w:i/>
+                <w:sz w:val="20"/>
+              </w:rPr>
+            </w:pPr>
+          </w:p>
+          <w:p>
+            <w:pPr>
+              <w:rPr>
+                <w:rFonts w:ascii="Arial" w:eastAsia="Arial" w:hAnsi="Arial" w:cs="Arial"/>
+                <w:i/>
+                <w:sz w:val="20"/>
+              </w:rPr>
+            </w:pPr>
+          </w:p>
+          <w:p>
+            <w:pPr>
+              <w:rPr>
+                <w:rFonts w:ascii="Arial" w:eastAsia="Arial" w:hAnsi="Arial" w:cs="Arial"/>
+                <w:i/>
+                <w:sz w:val="20"/>
+              </w:rPr>
+            </w:pPr>
+          </w:p>
+          <w:p>
+            <w:pPr>
+              <w:rPr>
+                <w:rFonts w:ascii="Arial" w:eastAsia="Arial" w:hAnsi="Arial" w:cs="Arial"/>
+                <w:i/>
+                <w:sz w:val="20"/>
+              </w:rPr>
+            </w:pPr>
+          </w:p>
+          <w:p/>
+        </w:tc>
+        <w:tc>
+          <w:tcPr>
+            <w:tcW w:w="4027" w:type="dxa"/>
             <w:tcBorders>
               <w:top w:val="single" w:sz="4" w:space="0" w:color="000000"/>
               <w:left w:val="single" w:sz="4" w:space="0" w:color="000000"/>
@@ -2621,6 +2909,79 @@
             </w:tcBorders>
           </w:tcPr>
           <w:p>
+            <w:r>
+              <w:rPr>
+                <w:noProof/>
+                <w:lang w:bidi="ta-LK"/>
+              </w:rPr>
+              <w:drawing>
+                <wp:anchor distT="0" distB="0" distL="114300" distR="114300" simplePos="0" relativeHeight="251665408" behindDoc="1" locked="0" layoutInCell="1" allowOverlap="1" wp14:anchorId="21DECE46" wp14:editId="2594E9DB">
+                  <wp:simplePos x="0" y="0"/>
+                  <wp:positionH relativeFrom="column">
+                    <wp:posOffset>-12065</wp:posOffset>
+                  </wp:positionH>
+                  <wp:positionV relativeFrom="paragraph">
+                    <wp:posOffset>39370</wp:posOffset>
+                  </wp:positionV>
+                  <wp:extent cx="2579370" cy="3710940"/>
+                  <wp:effectExtent l="0" t="0" r="0" b="3810"/>
+                  <wp:wrapTight wrapText="bothSides">
+                    <wp:wrapPolygon edited="0">
+                      <wp:start x="0" y="0"/>
+                      <wp:lineTo x="0" y="21511"/>
+                      <wp:lineTo x="21377" y="21511"/>
+                      <wp:lineTo x="21377" y="0"/>
+                      <wp:lineTo x="0" y="0"/>
+                    </wp:wrapPolygon>
+                  </wp:wrapTight>
+                  <wp:docPr id="8" name="Picture 8"/>
+                  <wp:cNvGraphicFramePr>
+                    <a:graphicFrameLocks xmlns:a="http://schemas.openxmlformats.org/drawingml/2006/main" noChangeAspect="1"/>
+                  </wp:cNvGraphicFramePr>
+                  <a:graphic xmlns:a="http://schemas.openxmlformats.org/drawingml/2006/main">
+                    <a:graphicData uri="http://schemas.openxmlformats.org/drawingml/2006/picture">
+                      <pic:pic xmlns:pic="http://schemas.openxmlformats.org/drawingml/2006/picture">
+                        <pic:nvPicPr>
+                          <pic:cNvPr id="8" name="1630243435710.jpg"/>
+                          <pic:cNvPicPr/>
+                        </pic:nvPicPr>
+                        <pic:blipFill rotWithShape="1">
+                          <a:blip r:embed="rId16" cstate="print">
+                            <a:extLst>
+                              <a:ext uri="{28A0092B-C50C-407E-A947-70E740481C1C}">
+                                <a14:useLocalDpi xmlns:a14="http://schemas.microsoft.com/office/drawing/2010/main" val="0"/>
+                              </a:ext>
+                            </a:extLst>
+                          </a:blip>
+                          <a:srcRect t="3723" b="26612"/>
+                          <a:stretch/>
+                        </pic:blipFill>
+                        <pic:spPr bwMode="auto">
+                          <a:xfrm>
+                            <a:off x="0" y="0"/>
+                            <a:ext cx="2579370" cy="3710940"/>
+                          </a:xfrm>
+                          <a:prstGeom prst="rect">
+                            <a:avLst/>
+                          </a:prstGeom>
+                          <a:ln>
+                            <a:noFill/>
+                          </a:ln>
+                          <a:extLst>
+                            <a:ext uri="{53640926-AAD7-44D8-BBD7-CCE9431645EC}">
+                              <a14:shadowObscured xmlns:a14="http://schemas.microsoft.com/office/drawing/2010/main"/>
+                            </a:ext>
+                          </a:extLst>
+                        </pic:spPr>
+                      </pic:pic>
+                    </a:graphicData>
+                  </a:graphic>
+                  <wp14:sizeRelV relativeFrom="margin">
+                    <wp14:pctHeight>0</wp14:pctHeight>
+                  </wp14:sizeRelV>
+                </wp:anchor>
+              </w:drawing>
+            </w:r>
             <w:r>
               <w:rPr>
                 <w:rFonts w:ascii="Arial" w:eastAsia="Arial" w:hAnsi="Arial" w:cs="Arial"/>
@@ -2642,46 +3003,8 @@
         <w:spacing w:after="358"/>
         <w:ind w:left="-15" w:right="-14"/>
       </w:pPr>
-    </w:p>
-    <w:p>
-      <w:pPr>
-        <w:tabs>
-          <w:tab w:val="center" w:pos="9028"/>
-          <w:tab w:val="right" w:pos="13962"/>
-        </w:tabs>
-        <w:spacing w:after="358"/>
-        <w:ind w:left="-15" w:right="-14"/>
-      </w:pPr>
-    </w:p>
-    <w:p>
-      <w:pPr>
-        <w:tabs>
-          <w:tab w:val="center" w:pos="9028"/>
-          <w:tab w:val="right" w:pos="13962"/>
-        </w:tabs>
-        <w:spacing w:after="358"/>
-        <w:ind w:left="-15" w:right="-14"/>
-      </w:pPr>
-    </w:p>
-    <w:p>
-      <w:pPr>
-        <w:tabs>
-          <w:tab w:val="center" w:pos="9028"/>
-          <w:tab w:val="right" w:pos="13962"/>
-        </w:tabs>
-        <w:spacing w:after="358"/>
-        <w:ind w:left="-15" w:right="-14"/>
-      </w:pPr>
-    </w:p>
-    <w:p>
-      <w:pPr>
-        <w:tabs>
-          <w:tab w:val="center" w:pos="9028"/>
-          <w:tab w:val="right" w:pos="13962"/>
-        </w:tabs>
-        <w:spacing w:after="358"/>
-        <w:ind w:left="-15" w:right="-14"/>
-      </w:pPr>
+      <w:bookmarkStart w:id="0" w:name="_GoBack"/>
+      <w:bookmarkEnd w:id="0"/>
     </w:p>
     <w:tbl>
       <w:tblPr>
@@ -3057,7 +3380,7 @@
 </file>
 
 <file path=word/numbering.xml><?xml version="1.0" encoding="utf-8"?>
-<w:numbering xmlns:wpc="http://schemas.microsoft.com/office/word/2010/wordprocessingCanvas" xmlns:cx="http://schemas.microsoft.com/office/drawing/2014/chartex" xmlns:cx1="http://schemas.microsoft.com/office/drawing/2015/9/8/chartex" xmlns:cx2="http://schemas.microsoft.com/office/drawing/2015/10/21/chartex" xmlns:cx3="http://schemas.microsoft.com/office/drawing/2016/5/9/chartex" xmlns:cx4="http://schemas.microsoft.com/office/drawing/2016/5/10/chartex" xmlns:cx5="http://schemas.microsoft.com/office/drawing/2016/5/11/chartex" xmlns:cx6="http://schemas.microsoft.com/office/drawing/2016/5/12/chartex" xmlns:cx7="http://schemas.microsoft.com/office/drawing/2016/5/13/chartex" xmlns:cx8="http://schemas.microsoft.com/office/drawing/2016/5/14/chartex" xmlns:mc="http://schemas.openxmlformats.org/markup-compatibility/2006" xmlns:aink="http://schemas.microsoft.com/office/drawing/2016/ink" xmlns:am3d="http://schemas.microsoft.com/office/drawing/2017/model3d" xmlns:o="urn:schemas-microsoft-com:office:office" xmlns:r="http://schemas.openxmlformats.org/officeDocument/2006/relationships" xmlns:m="http://schemas.openxmlformats.org/officeDocument/2006/math" xmlns:v="urn:schemas-microsoft-com:vml" xmlns:wp14="http://schemas.microsoft.com/office/word/2010/wordprocessingDrawing" xmlns:wp="http://schemas.openxmlformats.org/drawingml/2006/wordprocessingDrawing" xmlns:w10="urn:schemas-microsoft-com:office:word" xmlns:w="http://schemas.openxmlformats.org/wordprocessingml/2006/main" xmlns:w14="http://schemas.microsoft.com/office/word/2010/wordml" xmlns:w15="http://schemas.microsoft.com/office/word/2012/wordml" xmlns:w16cex="http://schemas.microsoft.com/office/word/2018/wordml/cex" xmlns:w16cid="http://schemas.microsoft.com/office/word/2016/wordml/cid" xmlns:w16="http://schemas.microsoft.com/office/word/2018/wordml" xmlns:w16sdtdh="http://schemas.microsoft.com/office/word/2020/wordml/sdtdatahash" xmlns:w16se="http://schemas.microsoft.com/office/word/2015/wordml/symex" xmlns:wpg="http://schemas.microsoft.com/office/word/2010/wordprocessingGroup" xmlns:wpi="http://schemas.microsoft.com/office/word/2010/wordprocessingInk" xmlns:wne="http://schemas.microsoft.com/office/word/2006/wordml" xmlns:wps="http://schemas.microsoft.com/office/word/2010/wordprocessingShape" mc:Ignorable="w14 w15 w16se w16cid w16 w16cex w16sdtdh wp14">
+<w:numbering xmlns:wpc="http://schemas.microsoft.com/office/word/2010/wordprocessingCanvas" xmlns:cx="http://schemas.microsoft.com/office/drawing/2014/chartex" xmlns:mc="http://schemas.openxmlformats.org/markup-compatibility/2006" xmlns:o="urn:schemas-microsoft-com:office:office" xmlns:r="http://schemas.openxmlformats.org/officeDocument/2006/relationships" xmlns:m="http://schemas.openxmlformats.org/officeDocument/2006/math" xmlns:v="urn:schemas-microsoft-com:vml" xmlns:wp14="http://schemas.microsoft.com/office/word/2010/wordprocessingDrawing" xmlns:wp="http://schemas.openxmlformats.org/drawingml/2006/wordprocessingDrawing" xmlns:w10="urn:schemas-microsoft-com:office:word" xmlns:w="http://schemas.openxmlformats.org/wordprocessingml/2006/main" xmlns:w14="http://schemas.microsoft.com/office/word/2010/wordml" xmlns:w15="http://schemas.microsoft.com/office/word/2012/wordml" xmlns:w16se="http://schemas.microsoft.com/office/word/2015/wordml/symex" xmlns:wpg="http://schemas.microsoft.com/office/word/2010/wordprocessingGroup" xmlns:wpi="http://schemas.microsoft.com/office/word/2010/wordprocessingInk" xmlns:wne="http://schemas.microsoft.com/office/word/2006/wordml" xmlns:wps="http://schemas.microsoft.com/office/word/2010/wordprocessingShape" mc:Ignorable="w14 w15 w16se wp14">
   <w:abstractNum w:abstractNumId="0" w15:restartNumberingAfterBreak="0">
     <w:nsid w:val="0FA8445F"/>
     <w:multiLevelType w:val="hybridMultilevel"/>
@@ -3277,7 +3600,7 @@
 </file>
 
 <file path=word/styles.xml><?xml version="1.0" encoding="utf-8"?>
-<w:styles xmlns:mc="http://schemas.openxmlformats.org/markup-compatibility/2006" xmlns:r="http://schemas.openxmlformats.org/officeDocument/2006/relationships" xmlns:w="http://schemas.openxmlformats.org/wordprocessingml/2006/main" xmlns:w14="http://schemas.microsoft.com/office/word/2010/wordml" xmlns:w15="http://schemas.microsoft.com/office/word/2012/wordml" xmlns:w16cex="http://schemas.microsoft.com/office/word/2018/wordml/cex" xmlns:w16cid="http://schemas.microsoft.com/office/word/2016/wordml/cid" xmlns:w16="http://schemas.microsoft.com/office/word/2018/wordml" xmlns:w16sdtdh="http://schemas.microsoft.com/office/word/2020/wordml/sdtdatahash" xmlns:w16se="http://schemas.microsoft.com/office/word/2015/wordml/symex" mc:Ignorable="w14 w15 w16se w16cid w16 w16cex w16sdtdh">
+<w:styles xmlns:mc="http://schemas.openxmlformats.org/markup-compatibility/2006" xmlns:r="http://schemas.openxmlformats.org/officeDocument/2006/relationships" xmlns:w="http://schemas.openxmlformats.org/wordprocessingml/2006/main" xmlns:w14="http://schemas.microsoft.com/office/word/2010/wordml" xmlns:w15="http://schemas.microsoft.com/office/word/2012/wordml" xmlns:w16se="http://schemas.microsoft.com/office/word/2015/wordml/symex" mc:Ignorable="w14 w15 w16se">
   <w:docDefaults>
     <w:rPrDefault>
       <w:rPr>
@@ -3293,7 +3616,7 @@
       </w:pPr>
     </w:pPrDefault>
   </w:docDefaults>
-  <w:latentStyles w:defLockedState="0" w:defUIPriority="99" w:defSemiHidden="0" w:defUnhideWhenUsed="0" w:defQFormat="0" w:count="376">
+  <w:latentStyles w:defLockedState="0" w:defUIPriority="99" w:defSemiHidden="0" w:defUnhideWhenUsed="0" w:defQFormat="0" w:count="371">
     <w:lsdException w:name="Normal" w:uiPriority="0" w:qFormat="1"/>
     <w:lsdException w:name="heading 1" w:uiPriority="9" w:qFormat="1"/>
     <w:lsdException w:name="heading 2" w:semiHidden="1" w:uiPriority="9" w:unhideWhenUsed="1" w:qFormat="1"/>
@@ -3399,6 +3722,7 @@
     <w:lsdException w:name="HTML Sample" w:semiHidden="1" w:unhideWhenUsed="1"/>
     <w:lsdException w:name="HTML Typewriter" w:semiHidden="1" w:unhideWhenUsed="1"/>
     <w:lsdException w:name="HTML Variable" w:semiHidden="1" w:unhideWhenUsed="1"/>
+    <w:lsdException w:name="Normal Table" w:semiHidden="1" w:unhideWhenUsed="1"/>
     <w:lsdException w:name="annotation subject" w:semiHidden="1" w:unhideWhenUsed="1"/>
     <w:lsdException w:name="No List" w:semiHidden="1" w:unhideWhenUsed="1"/>
     <w:lsdException w:name="Outline List 1" w:semiHidden="1" w:unhideWhenUsed="1"/>
@@ -3445,8 +3769,10 @@
     <w:lsdException w:name="Table Subtle 2" w:semiHidden="1" w:unhideWhenUsed="1"/>
     <w:lsdException w:name="Table Web 1" w:semiHidden="1" w:unhideWhenUsed="1"/>
     <w:lsdException w:name="Table Web 2" w:semiHidden="1" w:unhideWhenUsed="1"/>
+    <w:lsdException w:name="Table Web 3" w:semiHidden="1" w:unhideWhenUsed="1"/>
     <w:lsdException w:name="Balloon Text" w:semiHidden="1" w:unhideWhenUsed="1"/>
     <w:lsdException w:name="Table Grid" w:uiPriority="39"/>
+    <w:lsdException w:name="Table Theme" w:semiHidden="1" w:unhideWhenUsed="1"/>
     <w:lsdException w:name="Placeholder Text" w:semiHidden="1"/>
     <w:lsdException w:name="No Spacing" w:uiPriority="1" w:qFormat="1"/>
     <w:lsdException w:name="Light Shading" w:uiPriority="60"/>
@@ -3662,11 +3988,6 @@
     <w:lsdException w:name="List Table 5 Dark Accent 6" w:uiPriority="50"/>
     <w:lsdException w:name="List Table 6 Colorful Accent 6" w:uiPriority="51"/>
     <w:lsdException w:name="List Table 7 Colorful Accent 6" w:uiPriority="52"/>
-    <w:lsdException w:name="Mention" w:semiHidden="1" w:unhideWhenUsed="1"/>
-    <w:lsdException w:name="Smart Hyperlink" w:semiHidden="1" w:unhideWhenUsed="1"/>
-    <w:lsdException w:name="Hashtag" w:semiHidden="1" w:unhideWhenUsed="1"/>
-    <w:lsdException w:name="Unresolved Mention" w:semiHidden="1" w:unhideWhenUsed="1"/>
-    <w:lsdException w:name="Smart Link" w:semiHidden="1" w:unhideWhenUsed="1"/>
   </w:latentStyles>
   <w:style w:type="paragraph" w:default="1" w:styleId="Normal">
     <w:name w:val="Normal"/>
@@ -4118,7 +4439,7 @@
 </file>
 
 <file path=customXml/itemProps1.xml><?xml version="1.0" encoding="utf-8"?>
-<ds:datastoreItem xmlns:ds="http://schemas.openxmlformats.org/officeDocument/2006/customXml" ds:itemID="{4BE040CA-9FCE-4B24-8761-81E133BAD366}">
+<ds:datastoreItem xmlns:ds="http://schemas.openxmlformats.org/officeDocument/2006/customXml" ds:itemID="{5313D8BA-5E01-4FAD-9321-4965D2408BDA}">
   <ds:schemaRefs>
     <ds:schemaRef ds:uri="http://schemas.openxmlformats.org/officeDocument/2006/bibliography"/>
   </ds:schemaRefs>

</xml_diff>

<commit_message>
IT19051376 Failure points added
</commit_message>
<xml_diff>
--- a/Labsheet 05.docx
+++ b/Labsheet 05.docx
@@ -1,6 +1,6 @@
 
 <file path=word/document.xml><?xml version="1.0" encoding="utf-8"?>
-<w:document xmlns:wpc="http://schemas.microsoft.com/office/word/2010/wordprocessingCanvas" xmlns:cx="http://schemas.microsoft.com/office/drawing/2014/chartex" xmlns:mc="http://schemas.openxmlformats.org/markup-compatibility/2006" xmlns:o="urn:schemas-microsoft-com:office:office" xmlns:r="http://schemas.openxmlformats.org/officeDocument/2006/relationships" xmlns:m="http://schemas.openxmlformats.org/officeDocument/2006/math" xmlns:v="urn:schemas-microsoft-com:vml" xmlns:wp14="http://schemas.microsoft.com/office/word/2010/wordprocessingDrawing" xmlns:wp="http://schemas.openxmlformats.org/drawingml/2006/wordprocessingDrawing" xmlns:w10="urn:schemas-microsoft-com:office:word" xmlns:w="http://schemas.openxmlformats.org/wordprocessingml/2006/main" xmlns:w14="http://schemas.microsoft.com/office/word/2010/wordml" xmlns:w15="http://schemas.microsoft.com/office/word/2012/wordml" xmlns:w16se="http://schemas.microsoft.com/office/word/2015/wordml/symex" xmlns:wpg="http://schemas.microsoft.com/office/word/2010/wordprocessingGroup" xmlns:wpi="http://schemas.microsoft.com/office/word/2010/wordprocessingInk" xmlns:wne="http://schemas.microsoft.com/office/word/2006/wordml" xmlns:wps="http://schemas.microsoft.com/office/word/2010/wordprocessingShape" mc:Ignorable="w14 w15 w16se wp14">
+<w:document xmlns:wpc="http://schemas.microsoft.com/office/word/2010/wordprocessingCanvas" xmlns:cx="http://schemas.microsoft.com/office/drawing/2014/chartex" xmlns:cx1="http://schemas.microsoft.com/office/drawing/2015/9/8/chartex" xmlns:cx2="http://schemas.microsoft.com/office/drawing/2015/10/21/chartex" xmlns:cx3="http://schemas.microsoft.com/office/drawing/2016/5/9/chartex" xmlns:cx4="http://schemas.microsoft.com/office/drawing/2016/5/10/chartex" xmlns:cx5="http://schemas.microsoft.com/office/drawing/2016/5/11/chartex" xmlns:cx6="http://schemas.microsoft.com/office/drawing/2016/5/12/chartex" xmlns:cx7="http://schemas.microsoft.com/office/drawing/2016/5/13/chartex" xmlns:cx8="http://schemas.microsoft.com/office/drawing/2016/5/14/chartex" xmlns:mc="http://schemas.openxmlformats.org/markup-compatibility/2006" xmlns:aink="http://schemas.microsoft.com/office/drawing/2016/ink" xmlns:am3d="http://schemas.microsoft.com/office/drawing/2017/model3d" xmlns:o="urn:schemas-microsoft-com:office:office" xmlns:r="http://schemas.openxmlformats.org/officeDocument/2006/relationships" xmlns:m="http://schemas.openxmlformats.org/officeDocument/2006/math" xmlns:v="urn:schemas-microsoft-com:vml" xmlns:wp14="http://schemas.microsoft.com/office/word/2010/wordprocessingDrawing" xmlns:wp="http://schemas.openxmlformats.org/drawingml/2006/wordprocessingDrawing" xmlns:w10="urn:schemas-microsoft-com:office:word" xmlns:w="http://schemas.openxmlformats.org/wordprocessingml/2006/main" xmlns:w14="http://schemas.microsoft.com/office/word/2010/wordml" xmlns:w15="http://schemas.microsoft.com/office/word/2012/wordml" xmlns:w16cex="http://schemas.microsoft.com/office/word/2018/wordml/cex" xmlns:w16cid="http://schemas.microsoft.com/office/word/2016/wordml/cid" xmlns:w16="http://schemas.microsoft.com/office/word/2018/wordml" xmlns:w16sdtdh="http://schemas.microsoft.com/office/word/2020/wordml/sdtdatahash" xmlns:w16se="http://schemas.microsoft.com/office/word/2015/wordml/symex" xmlns:wpg="http://schemas.microsoft.com/office/word/2010/wordprocessingGroup" xmlns:wpi="http://schemas.microsoft.com/office/word/2010/wordprocessingInk" xmlns:wne="http://schemas.microsoft.com/office/word/2006/wordml" xmlns:wps="http://schemas.microsoft.com/office/word/2010/wordprocessingShape" mc:Ignorable="w14 w15 w16se w16cid w16 w16cex w16sdtdh wp14">
   <w:body>
     <w:p>
       <w:pPr>
@@ -197,7 +197,7 @@
               </wp:inline>
             </w:drawing>
           </mc:Choice>
-          <mc:Fallback xmlns:a="http://schemas.openxmlformats.org/drawingml/2006/main" xmlns:w16sdtdh="http://schemas.microsoft.com/office/word/2020/wordml/sdtdatahash" xmlns:w16="http://schemas.microsoft.com/office/word/2018/wordml" xmlns:w16cid="http://schemas.microsoft.com/office/word/2016/wordml/cid" xmlns:w16cex="http://schemas.microsoft.com/office/word/2018/wordml/cex" xmlns:am3d="http://schemas.microsoft.com/office/drawing/2017/model3d" xmlns:aink="http://schemas.microsoft.com/office/drawing/2016/ink" xmlns:cx8="http://schemas.microsoft.com/office/drawing/2016/5/14/chartex" xmlns:cx7="http://schemas.microsoft.com/office/drawing/2016/5/13/chartex" xmlns:cx6="http://schemas.microsoft.com/office/drawing/2016/5/12/chartex" xmlns:cx5="http://schemas.microsoft.com/office/drawing/2016/5/11/chartex" xmlns:cx4="http://schemas.microsoft.com/office/drawing/2016/5/10/chartex" xmlns:cx3="http://schemas.microsoft.com/office/drawing/2016/5/9/chartex" xmlns:cx2="http://schemas.microsoft.com/office/drawing/2015/10/21/chartex" xmlns:cx1="http://schemas.microsoft.com/office/drawing/2015/9/8/chartex">
+          <mc:Fallback xmlns:a="http://schemas.openxmlformats.org/drawingml/2006/main">
             <w:pict>
               <v:group id="Group 1618" style="width:456pt;height:1pt;mso-position-horizontal-relative:char;mso-position-vertical-relative:line" coordsize="57912,127">
                 <v:shape id="Shape 57" style="position:absolute;width:57912;height:0;left:0;top:0;" coordsize="5791200,0" path="m0,0l5791200,0">
@@ -927,7 +927,7 @@
               </wp:inline>
             </w:drawing>
           </mc:Choice>
-          <mc:Fallback xmlns:a="http://schemas.openxmlformats.org/drawingml/2006/main" xmlns:w16sdtdh="http://schemas.microsoft.com/office/word/2020/wordml/sdtdatahash" xmlns:w16="http://schemas.microsoft.com/office/word/2018/wordml" xmlns:w16cid="http://schemas.microsoft.com/office/word/2016/wordml/cid" xmlns:w16cex="http://schemas.microsoft.com/office/word/2018/wordml/cex" xmlns:am3d="http://schemas.microsoft.com/office/drawing/2017/model3d" xmlns:aink="http://schemas.microsoft.com/office/drawing/2016/ink" xmlns:cx8="http://schemas.microsoft.com/office/drawing/2016/5/14/chartex" xmlns:cx7="http://schemas.microsoft.com/office/drawing/2016/5/13/chartex" xmlns:cx6="http://schemas.microsoft.com/office/drawing/2016/5/12/chartex" xmlns:cx5="http://schemas.microsoft.com/office/drawing/2016/5/11/chartex" xmlns:cx4="http://schemas.microsoft.com/office/drawing/2016/5/10/chartex" xmlns:cx3="http://schemas.microsoft.com/office/drawing/2016/5/9/chartex" xmlns:cx2="http://schemas.microsoft.com/office/drawing/2015/10/21/chartex" xmlns:cx1="http://schemas.microsoft.com/office/drawing/2015/9/8/chartex">
+          <mc:Fallback xmlns:a="http://schemas.openxmlformats.org/drawingml/2006/main">
             <w:pict>
               <v:group id="Group 1932" style="width:456pt;height:1pt;mso-position-horizontal-relative:char;mso-position-vertical-relative:line" coordsize="57912,127">
                 <v:shape id="Shape 199" style="position:absolute;width:57912;height:0;left:0;top:0;" coordsize="5791200,0" path="m0,0l5791200,0">
@@ -2421,63 +2421,7 @@
                 <w:iCs/>
                 <w:sz w:val="20"/>
               </w:rPr>
-              <w:t xml:space="preserve">When user register to the system </w:t>
-            </w:r>
-            <w:r>
-              <w:rPr>
-                <w:rFonts w:ascii="Arial" w:eastAsia="Arial" w:hAnsi="Arial" w:cs="Arial"/>
-                <w:iCs/>
-                <w:sz w:val="20"/>
-              </w:rPr>
-              <w:t>password,</w:t>
-            </w:r>
-            <w:r>
-              <w:rPr>
-                <w:rFonts w:ascii="Arial" w:eastAsia="Arial" w:hAnsi="Arial" w:cs="Arial"/>
-                <w:iCs/>
-                <w:sz w:val="20"/>
-              </w:rPr>
-              <w:t xml:space="preserve"> </w:t>
-            </w:r>
-            <w:r>
-              <w:rPr>
-                <w:rFonts w:ascii="Arial" w:eastAsia="Arial" w:hAnsi="Arial" w:cs="Arial"/>
-                <w:iCs/>
-                <w:sz w:val="20"/>
-              </w:rPr>
-              <w:t>hint</w:t>
-            </w:r>
-            <w:r>
-              <w:rPr>
-                <w:rFonts w:ascii="Arial" w:eastAsia="Arial" w:hAnsi="Arial" w:cs="Arial"/>
-                <w:iCs/>
-                <w:sz w:val="20"/>
-              </w:rPr>
-              <w:t xml:space="preserve"> should show in interface. Like when a user enter his </w:t>
-            </w:r>
-            <w:r>
-              <w:rPr>
-                <w:rFonts w:ascii="Arial" w:eastAsia="Arial" w:hAnsi="Arial" w:cs="Arial"/>
-                <w:iCs/>
-                <w:sz w:val="20"/>
-              </w:rPr>
-              <w:t>password</w:t>
-            </w:r>
-            <w:r>
-              <w:rPr>
-                <w:rFonts w:ascii="Arial" w:eastAsia="Arial" w:hAnsi="Arial" w:cs="Arial"/>
-                <w:iCs/>
-                <w:sz w:val="20"/>
-              </w:rPr>
-              <w:t xml:space="preserve"> </w:t>
-            </w:r>
-            <w:r>
-              <w:rPr>
-                <w:rFonts w:ascii="Arial" w:eastAsia="Arial" w:hAnsi="Arial" w:cs="Arial"/>
-                <w:iCs/>
-                <w:sz w:val="20"/>
-              </w:rPr>
-              <w:t xml:space="preserve">it must show a sample password contain all the charters, numbers and special characters </w:t>
+              <w:t xml:space="preserve">When user register to the system password, hint should show in interface. Like when a user enter his password it must show a sample password contain all the charters, numbers and special characters </w:t>
             </w:r>
           </w:p>
         </w:tc>
@@ -3003,8 +2947,6 @@
         <w:spacing w:after="358"/>
         <w:ind w:left="-15" w:right="-14"/>
       </w:pPr>
-      <w:bookmarkStart w:id="0" w:name="_GoBack"/>
-      <w:bookmarkEnd w:id="0"/>
     </w:p>
     <w:tbl>
       <w:tblPr>
@@ -3020,8 +2962,8 @@
       </w:tblPr>
       <w:tblGrid>
         <w:gridCol w:w="3769"/>
-        <w:gridCol w:w="5832"/>
-        <w:gridCol w:w="3947"/>
+        <w:gridCol w:w="4321"/>
+        <w:gridCol w:w="5458"/>
       </w:tblGrid>
       <w:tr>
         <w:trPr>
@@ -3037,21 +2979,34 @@
               <w:right w:val="single" w:sz="4" w:space="0" w:color="000000"/>
             </w:tcBorders>
           </w:tcPr>
-          <w:p/>
-          <w:p>
-            <w:r>
-              <w:rPr>
-                <w:rFonts w:ascii="Arial" w:eastAsia="Arial" w:hAnsi="Arial" w:cs="Arial"/>
-                <w:i/>
-                <w:sz w:val="20"/>
-              </w:rPr>
-              <w:t xml:space="preserve">&lt;&lt;Member 01&gt;&gt; </w:t>
+          <w:p>
+            <w:pPr>
+              <w:rPr>
+                <w:b/>
+                <w:bCs/>
+              </w:rPr>
+            </w:pPr>
+            <w:r>
+              <w:rPr>
+                <w:b/>
+                <w:bCs/>
+              </w:rPr>
+              <w:t>Anjana W.W.M</w:t>
+            </w:r>
+          </w:p>
+          <w:p>
+            <w:r>
+              <w:rPr>
+                <w:b/>
+                <w:bCs/>
+              </w:rPr>
+              <w:t>IT19051376</w:t>
             </w:r>
           </w:p>
         </w:tc>
         <w:tc>
           <w:tcPr>
-            <w:tcW w:w="5832" w:type="dxa"/>
+            <w:tcW w:w="4321" w:type="dxa"/>
             <w:tcBorders>
               <w:top w:val="single" w:sz="4" w:space="0" w:color="000000"/>
               <w:left w:val="single" w:sz="4" w:space="0" w:color="000000"/>
@@ -3088,7 +3043,7 @@
         </w:tc>
         <w:tc>
           <w:tcPr>
-            <w:tcW w:w="3947" w:type="dxa"/>
+            <w:tcW w:w="5458" w:type="dxa"/>
             <w:tcBorders>
               <w:top w:val="single" w:sz="4" w:space="0" w:color="000000"/>
               <w:left w:val="single" w:sz="4" w:space="0" w:color="000000"/>
@@ -3181,7 +3136,7 @@
         </w:tc>
         <w:tc>
           <w:tcPr>
-            <w:tcW w:w="5832" w:type="dxa"/>
+            <w:tcW w:w="4321" w:type="dxa"/>
             <w:tcBorders>
               <w:top w:val="single" w:sz="4" w:space="0" w:color="000000"/>
               <w:left w:val="single" w:sz="4" w:space="0" w:color="000000"/>
@@ -3191,18 +3146,24 @@
           </w:tcPr>
           <w:p>
             <w:r>
-              <w:rPr>
-                <w:rFonts w:ascii="Arial" w:eastAsia="Arial" w:hAnsi="Arial" w:cs="Arial"/>
-                <w:i/>
-                <w:sz w:val="20"/>
-              </w:rPr>
-              <w:t xml:space="preserve"> </w:t>
+              <w:t>T</w:t>
+            </w:r>
+            <w:r>
+              <w:t xml:space="preserve">here is </w:t>
+            </w:r>
+            <w:proofErr w:type="gramStart"/>
+            <w:r>
+              <w:t>no</w:t>
+            </w:r>
+            <w:proofErr w:type="gramEnd"/>
+            <w:r>
+              <w:t xml:space="preserve"> any delete button for related cart items. Only way to remove the item is keep clicking the quantity minus button until the quantity is equals to zero.</w:t>
             </w:r>
           </w:p>
         </w:tc>
         <w:tc>
           <w:tcPr>
-            <w:tcW w:w="3947" w:type="dxa"/>
+            <w:tcW w:w="5458" w:type="dxa"/>
             <w:tcBorders>
               <w:top w:val="single" w:sz="4" w:space="0" w:color="000000"/>
               <w:left w:val="single" w:sz="4" w:space="0" w:color="000000"/>
@@ -3212,12 +3173,26 @@
           </w:tcPr>
           <w:p>
             <w:r>
-              <w:rPr>
-                <w:rFonts w:ascii="Arial" w:eastAsia="Arial" w:hAnsi="Arial" w:cs="Arial"/>
-                <w:i/>
-                <w:sz w:val="20"/>
-              </w:rPr>
-              <w:t xml:space="preserve"> </w:t>
+              <w:t xml:space="preserve">There is not </w:t>
+            </w:r>
+            <w:r>
+              <w:t xml:space="preserve">unique error validation notification for corresponding input field of the card details </w:t>
+            </w:r>
+          </w:p>
+          <w:p>
+            <w:r>
+              <w:t>input form.</w:t>
+            </w:r>
+            <w:r>
+              <w:t xml:space="preserve"> </w:t>
+            </w:r>
+            <w:proofErr w:type="gramStart"/>
+            <w:r>
+              <w:t>Therefore</w:t>
+            </w:r>
+            <w:proofErr w:type="gramEnd"/>
+            <w:r>
+              <w:t xml:space="preserve"> use can’t identify which card detail input field is invalid.</w:t>
             </w:r>
           </w:p>
         </w:tc>
@@ -3291,26 +3266,33 @@
               <w:t xml:space="preserve">&lt;&lt;Screenshots&gt;&gt; </w:t>
             </w:r>
           </w:p>
+          <w:p/>
+          <w:p/>
+          <w:p/>
+          <w:p/>
+          <w:p/>
+          <w:p/>
+          <w:p/>
+          <w:p/>
+          <w:p/>
+          <w:p/>
+          <w:p/>
+          <w:p/>
+          <w:p/>
+          <w:p/>
           <w:p>
             <w:r>
               <w:rPr>
                 <w:sz w:val="28"/>
               </w:rPr>
-              <w:t>&lt;&lt;Video timeline&gt;&gt;</w:t>
-            </w:r>
-            <w:r>
-              <w:rPr>
-                <w:rFonts w:ascii="Arial" w:eastAsia="Arial" w:hAnsi="Arial" w:cs="Arial"/>
-                <w:i/>
-                <w:sz w:val="20"/>
-              </w:rPr>
-              <w:t xml:space="preserve"> </w:t>
+              <w:lastRenderedPageBreak/>
+              <w:t>&lt;&lt;Video &gt;&gt;</w:t>
             </w:r>
           </w:p>
         </w:tc>
         <w:tc>
           <w:tcPr>
-            <w:tcW w:w="5832" w:type="dxa"/>
+            <w:tcW w:w="4321" w:type="dxa"/>
             <w:tcBorders>
               <w:top w:val="single" w:sz="4" w:space="0" w:color="000000"/>
               <w:left w:val="single" w:sz="4" w:space="0" w:color="000000"/>
@@ -3318,20 +3300,88 @@
               <w:right w:val="single" w:sz="4" w:space="0" w:color="000000"/>
             </w:tcBorders>
           </w:tcPr>
-          <w:p>
-            <w:r>
-              <w:rPr>
-                <w:rFonts w:ascii="Arial" w:eastAsia="Arial" w:hAnsi="Arial" w:cs="Arial"/>
-                <w:i/>
-                <w:sz w:val="20"/>
-              </w:rPr>
-              <w:t xml:space="preserve"> </w:t>
+          <w:p/>
+          <w:p>
+            <w:r>
+              <w:rPr>
+                <w:noProof/>
+              </w:rPr>
+              <w:drawing>
+                <wp:inline distT="0" distB="0" distL="0" distR="0" wp14:anchorId="59D46210" wp14:editId="170B0106">
+                  <wp:extent cx="2233295" cy="3474720"/>
+                  <wp:effectExtent l="0" t="0" r="0" b="0"/>
+                  <wp:docPr id="7" name="Picture 7" descr="Graphical user interface, text, application&#10;&#10;Description automatically generated"/>
+                  <wp:cNvGraphicFramePr>
+                    <a:graphicFrameLocks xmlns:a="http://schemas.openxmlformats.org/drawingml/2006/main" noChangeAspect="1"/>
+                  </wp:cNvGraphicFramePr>
+                  <a:graphic xmlns:a="http://schemas.openxmlformats.org/drawingml/2006/main">
+                    <a:graphicData uri="http://schemas.openxmlformats.org/drawingml/2006/picture">
+                      <pic:pic xmlns:pic="http://schemas.openxmlformats.org/drawingml/2006/picture">
+                        <pic:nvPicPr>
+                          <pic:cNvPr id="3" name="Picture 3" descr="Graphical user interface, text, application&#10;&#10;Description automatically generated"/>
+                          <pic:cNvPicPr/>
+                        </pic:nvPicPr>
+                        <pic:blipFill>
+                          <a:blip r:embed="rId17" cstate="print">
+                            <a:extLst>
+                              <a:ext uri="{28A0092B-C50C-407E-A947-70E740481C1C}">
+                                <a14:useLocalDpi xmlns:a14="http://schemas.microsoft.com/office/drawing/2010/main" val="0"/>
+                              </a:ext>
+                            </a:extLst>
+                          </a:blip>
+                          <a:stretch>
+                            <a:fillRect/>
+                          </a:stretch>
+                        </pic:blipFill>
+                        <pic:spPr>
+                          <a:xfrm>
+                            <a:off x="0" y="0"/>
+                            <a:ext cx="2233295" cy="3474720"/>
+                          </a:xfrm>
+                          <a:prstGeom prst="rect">
+                            <a:avLst/>
+                          </a:prstGeom>
+                        </pic:spPr>
+                      </pic:pic>
+                    </a:graphicData>
+                  </a:graphic>
+                </wp:inline>
+              </w:drawing>
+            </w:r>
+          </w:p>
+          <w:p>
+            <w:r>
+              <w:object w:dxaOrig="1536" w:dyaOrig="816" w14:anchorId="52B1A9A6">
+                <v:shapetype id="_x0000_t75" coordsize="21600,21600" o:spt="75" o:preferrelative="t" path="m@4@5l@4@11@9@11@9@5xe" filled="f" stroked="f">
+                  <v:stroke joinstyle="miter"/>
+                  <v:formulas>
+                    <v:f eqn="if lineDrawn pixelLineWidth 0"/>
+                    <v:f eqn="sum @0 1 0"/>
+                    <v:f eqn="sum 0 0 @1"/>
+                    <v:f eqn="prod @2 1 2"/>
+                    <v:f eqn="prod @3 21600 pixelWidth"/>
+                    <v:f eqn="prod @3 21600 pixelHeight"/>
+                    <v:f eqn="sum @0 0 1"/>
+                    <v:f eqn="prod @6 1 2"/>
+                    <v:f eqn="prod @7 21600 pixelWidth"/>
+                    <v:f eqn="sum @8 21600 0"/>
+                    <v:f eqn="prod @7 21600 pixelHeight"/>
+                    <v:f eqn="sum @10 21600 0"/>
+                  </v:formulas>
+                  <v:path o:extrusionok="f" gradientshapeok="t" o:connecttype="rect"/>
+                  <o:lock v:ext="edit" aspectratio="t"/>
+                </v:shapetype>
+                <v:shape id="_x0000_i1027" type="#_x0000_t75" style="width:76.8pt;height:40.8pt" o:ole="">
+                  <v:imagedata r:id="rId18" o:title=""/>
+                </v:shape>
+                <o:OLEObject Type="Embed" ProgID="Package" ShapeID="_x0000_i1027" DrawAspect="Content" ObjectID="_1691775852" r:id="rId19"/>
+              </w:object>
             </w:r>
           </w:p>
         </w:tc>
         <w:tc>
           <w:tcPr>
-            <w:tcW w:w="3947" w:type="dxa"/>
+            <w:tcW w:w="5458" w:type="dxa"/>
             <w:tcBorders>
               <w:top w:val="single" w:sz="4" w:space="0" w:color="000000"/>
               <w:left w:val="single" w:sz="4" w:space="0" w:color="000000"/>
@@ -3346,7 +3396,54 @@
                 <w:i/>
                 <w:sz w:val="20"/>
               </w:rPr>
-              <w:t xml:space="preserve"> </w:t>
+              <w:lastRenderedPageBreak/>
+              <w:t xml:space="preserve"> </w:t>
+            </w:r>
+            <w:r>
+              <w:rPr>
+                <w:noProof/>
+              </w:rPr>
+              <w:drawing>
+                <wp:inline distT="0" distB="0" distL="0" distR="0" wp14:anchorId="13D21660" wp14:editId="3AE3C86E">
+                  <wp:extent cx="2197735" cy="3497580"/>
+                  <wp:effectExtent l="0" t="0" r="0" b="7620"/>
+                  <wp:docPr id="9" name="Picture 9" descr="Graphical user interface, text, application, email&#10;&#10;Description automatically generated"/>
+                  <wp:cNvGraphicFramePr>
+                    <a:graphicFrameLocks xmlns:a="http://schemas.openxmlformats.org/drawingml/2006/main" noChangeAspect="1"/>
+                  </wp:cNvGraphicFramePr>
+                  <a:graphic xmlns:a="http://schemas.openxmlformats.org/drawingml/2006/main">
+                    <a:graphicData uri="http://schemas.openxmlformats.org/drawingml/2006/picture">
+                      <pic:pic xmlns:pic="http://schemas.openxmlformats.org/drawingml/2006/picture">
+                        <pic:nvPicPr>
+                          <pic:cNvPr id="2" name="Picture 2" descr="Graphical user interface, text, application, email&#10;&#10;Description automatically generated"/>
+                          <pic:cNvPicPr/>
+                        </pic:nvPicPr>
+                        <pic:blipFill>
+                          <a:blip r:embed="rId20" cstate="print">
+                            <a:extLst>
+                              <a:ext uri="{28A0092B-C50C-407E-A947-70E740481C1C}">
+                                <a14:useLocalDpi xmlns:a14="http://schemas.microsoft.com/office/drawing/2010/main" val="0"/>
+                              </a:ext>
+                            </a:extLst>
+                          </a:blip>
+                          <a:stretch>
+                            <a:fillRect/>
+                          </a:stretch>
+                        </pic:blipFill>
+                        <pic:spPr>
+                          <a:xfrm>
+                            <a:off x="0" y="0"/>
+                            <a:ext cx="2227987" cy="3545724"/>
+                          </a:xfrm>
+                          <a:prstGeom prst="rect">
+                            <a:avLst/>
+                          </a:prstGeom>
+                        </pic:spPr>
+                      </pic:pic>
+                    </a:graphicData>
+                  </a:graphic>
+                </wp:inline>
+              </w:drawing>
             </w:r>
           </w:p>
         </w:tc>
@@ -3380,7 +3477,7 @@
 </file>
 
 <file path=word/numbering.xml><?xml version="1.0" encoding="utf-8"?>
-<w:numbering xmlns:wpc="http://schemas.microsoft.com/office/word/2010/wordprocessingCanvas" xmlns:cx="http://schemas.microsoft.com/office/drawing/2014/chartex" xmlns:mc="http://schemas.openxmlformats.org/markup-compatibility/2006" xmlns:o="urn:schemas-microsoft-com:office:office" xmlns:r="http://schemas.openxmlformats.org/officeDocument/2006/relationships" xmlns:m="http://schemas.openxmlformats.org/officeDocument/2006/math" xmlns:v="urn:schemas-microsoft-com:vml" xmlns:wp14="http://schemas.microsoft.com/office/word/2010/wordprocessingDrawing" xmlns:wp="http://schemas.openxmlformats.org/drawingml/2006/wordprocessingDrawing" xmlns:w10="urn:schemas-microsoft-com:office:word" xmlns:w="http://schemas.openxmlformats.org/wordprocessingml/2006/main" xmlns:w14="http://schemas.microsoft.com/office/word/2010/wordml" xmlns:w15="http://schemas.microsoft.com/office/word/2012/wordml" xmlns:w16se="http://schemas.microsoft.com/office/word/2015/wordml/symex" xmlns:wpg="http://schemas.microsoft.com/office/word/2010/wordprocessingGroup" xmlns:wpi="http://schemas.microsoft.com/office/word/2010/wordprocessingInk" xmlns:wne="http://schemas.microsoft.com/office/word/2006/wordml" xmlns:wps="http://schemas.microsoft.com/office/word/2010/wordprocessingShape" mc:Ignorable="w14 w15 w16se wp14">
+<w:numbering xmlns:wpc="http://schemas.microsoft.com/office/word/2010/wordprocessingCanvas" xmlns:cx="http://schemas.microsoft.com/office/drawing/2014/chartex" xmlns:cx1="http://schemas.microsoft.com/office/drawing/2015/9/8/chartex" xmlns:cx2="http://schemas.microsoft.com/office/drawing/2015/10/21/chartex" xmlns:cx3="http://schemas.microsoft.com/office/drawing/2016/5/9/chartex" xmlns:cx4="http://schemas.microsoft.com/office/drawing/2016/5/10/chartex" xmlns:cx5="http://schemas.microsoft.com/office/drawing/2016/5/11/chartex" xmlns:cx6="http://schemas.microsoft.com/office/drawing/2016/5/12/chartex" xmlns:cx7="http://schemas.microsoft.com/office/drawing/2016/5/13/chartex" xmlns:cx8="http://schemas.microsoft.com/office/drawing/2016/5/14/chartex" xmlns:mc="http://schemas.openxmlformats.org/markup-compatibility/2006" xmlns:aink="http://schemas.microsoft.com/office/drawing/2016/ink" xmlns:am3d="http://schemas.microsoft.com/office/drawing/2017/model3d" xmlns:o="urn:schemas-microsoft-com:office:office" xmlns:r="http://schemas.openxmlformats.org/officeDocument/2006/relationships" xmlns:m="http://schemas.openxmlformats.org/officeDocument/2006/math" xmlns:v="urn:schemas-microsoft-com:vml" xmlns:wp14="http://schemas.microsoft.com/office/word/2010/wordprocessingDrawing" xmlns:wp="http://schemas.openxmlformats.org/drawingml/2006/wordprocessingDrawing" xmlns:w10="urn:schemas-microsoft-com:office:word" xmlns:w="http://schemas.openxmlformats.org/wordprocessingml/2006/main" xmlns:w14="http://schemas.microsoft.com/office/word/2010/wordml" xmlns:w15="http://schemas.microsoft.com/office/word/2012/wordml" xmlns:w16cex="http://schemas.microsoft.com/office/word/2018/wordml/cex" xmlns:w16cid="http://schemas.microsoft.com/office/word/2016/wordml/cid" xmlns:w16="http://schemas.microsoft.com/office/word/2018/wordml" xmlns:w16sdtdh="http://schemas.microsoft.com/office/word/2020/wordml/sdtdatahash" xmlns:w16se="http://schemas.microsoft.com/office/word/2015/wordml/symex" xmlns:wpg="http://schemas.microsoft.com/office/word/2010/wordprocessingGroup" xmlns:wpi="http://schemas.microsoft.com/office/word/2010/wordprocessingInk" xmlns:wne="http://schemas.microsoft.com/office/word/2006/wordml" xmlns:wps="http://schemas.microsoft.com/office/word/2010/wordprocessingShape" mc:Ignorable="w14 w15 w16se w16cid w16 w16cex w16sdtdh wp14">
   <w:abstractNum w:abstractNumId="0" w15:restartNumberingAfterBreak="0">
     <w:nsid w:val="0FA8445F"/>
     <w:multiLevelType w:val="hybridMultilevel"/>
@@ -3600,7 +3697,7 @@
 </file>
 
 <file path=word/styles.xml><?xml version="1.0" encoding="utf-8"?>
-<w:styles xmlns:mc="http://schemas.openxmlformats.org/markup-compatibility/2006" xmlns:r="http://schemas.openxmlformats.org/officeDocument/2006/relationships" xmlns:w="http://schemas.openxmlformats.org/wordprocessingml/2006/main" xmlns:w14="http://schemas.microsoft.com/office/word/2010/wordml" xmlns:w15="http://schemas.microsoft.com/office/word/2012/wordml" xmlns:w16se="http://schemas.microsoft.com/office/word/2015/wordml/symex" mc:Ignorable="w14 w15 w16se">
+<w:styles xmlns:mc="http://schemas.openxmlformats.org/markup-compatibility/2006" xmlns:r="http://schemas.openxmlformats.org/officeDocument/2006/relationships" xmlns:w="http://schemas.openxmlformats.org/wordprocessingml/2006/main" xmlns:w14="http://schemas.microsoft.com/office/word/2010/wordml" xmlns:w15="http://schemas.microsoft.com/office/word/2012/wordml" xmlns:w16cex="http://schemas.microsoft.com/office/word/2018/wordml/cex" xmlns:w16cid="http://schemas.microsoft.com/office/word/2016/wordml/cid" xmlns:w16="http://schemas.microsoft.com/office/word/2018/wordml" xmlns:w16sdtdh="http://schemas.microsoft.com/office/word/2020/wordml/sdtdatahash" xmlns:w16se="http://schemas.microsoft.com/office/word/2015/wordml/symex" mc:Ignorable="w14 w15 w16se w16cid w16 w16cex w16sdtdh">
   <w:docDefaults>
     <w:rPrDefault>
       <w:rPr>
@@ -3616,7 +3713,7 @@
       </w:pPr>
     </w:pPrDefault>
   </w:docDefaults>
-  <w:latentStyles w:defLockedState="0" w:defUIPriority="99" w:defSemiHidden="0" w:defUnhideWhenUsed="0" w:defQFormat="0" w:count="371">
+  <w:latentStyles w:defLockedState="0" w:defUIPriority="99" w:defSemiHidden="0" w:defUnhideWhenUsed="0" w:defQFormat="0" w:count="376">
     <w:lsdException w:name="Normal" w:uiPriority="0" w:qFormat="1"/>
     <w:lsdException w:name="heading 1" w:uiPriority="9" w:qFormat="1"/>
     <w:lsdException w:name="heading 2" w:semiHidden="1" w:uiPriority="9" w:unhideWhenUsed="1" w:qFormat="1"/>
@@ -3988,6 +4085,11 @@
     <w:lsdException w:name="List Table 5 Dark Accent 6" w:uiPriority="50"/>
     <w:lsdException w:name="List Table 6 Colorful Accent 6" w:uiPriority="51"/>
     <w:lsdException w:name="List Table 7 Colorful Accent 6" w:uiPriority="52"/>
+    <w:lsdException w:name="Mention" w:semiHidden="1" w:unhideWhenUsed="1"/>
+    <w:lsdException w:name="Smart Hyperlink" w:semiHidden="1" w:unhideWhenUsed="1"/>
+    <w:lsdException w:name="Hashtag" w:semiHidden="1" w:unhideWhenUsed="1"/>
+    <w:lsdException w:name="Unresolved Mention" w:semiHidden="1" w:unhideWhenUsed="1"/>
+    <w:lsdException w:name="Smart Link" w:semiHidden="1" w:unhideWhenUsed="1"/>
   </w:latentStyles>
   <w:style w:type="paragraph" w:default="1" w:styleId="Normal">
     <w:name w:val="Normal"/>
@@ -4133,6 +4235,18 @@
     <w:rsid w:val="00A7114B"/>
     <w:rPr>
       <w:color w:val="0563C1" w:themeColor="hyperlink"/>
+      <w:u w:val="single"/>
+    </w:rPr>
+  </w:style>
+  <w:style w:type="character" w:styleId="FollowedHyperlink">
+    <w:name w:val="FollowedHyperlink"/>
+    <w:basedOn w:val="DefaultParagraphFont"/>
+    <w:uiPriority w:val="99"/>
+    <w:semiHidden/>
+    <w:unhideWhenUsed/>
+    <w:rsid w:val="007814D7"/>
+    <w:rPr>
+      <w:color w:val="954F72" w:themeColor="followedHyperlink"/>
       <w:u w:val="single"/>
     </w:rPr>
   </w:style>

</xml_diff>